<commit_message>
Write compressed plane data sizes to the header.
</commit_message>
<xml_diff>
--- a/FileFormat.docx
+++ b/FileFormat.docx
@@ -9,16 +9,16 @@
         <w:tblLook w:val="04A0" w:firstRow="1" w:lastRow="0" w:firstColumn="1" w:lastColumn="0" w:noHBand="0" w:noVBand="1"/>
       </w:tblPr>
       <w:tblGrid>
-        <w:gridCol w:w="988"/>
-        <w:gridCol w:w="1134"/>
-        <w:gridCol w:w="1701"/>
+        <w:gridCol w:w="1129"/>
+        <w:gridCol w:w="1418"/>
+        <w:gridCol w:w="1276"/>
         <w:gridCol w:w="2268"/>
         <w:gridCol w:w="2971"/>
       </w:tblGrid>
       <w:tr>
         <w:tc>
           <w:tcPr>
-            <w:tcW w:w="988" w:type="dxa"/>
+            <w:tcW w:w="1129" w:type="dxa"/>
             <w:shd w:val="clear" w:color="auto" w:fill="BDD6EE" w:themeFill="accent5" w:themeFillTint="66"/>
           </w:tcPr>
           <w:p>
@@ -37,7 +37,7 @@
         </w:tc>
         <w:tc>
           <w:tcPr>
-            <w:tcW w:w="1134" w:type="dxa"/>
+            <w:tcW w:w="1418" w:type="dxa"/>
             <w:shd w:val="clear" w:color="auto" w:fill="BDD6EE" w:themeFill="accent5" w:themeFillTint="66"/>
           </w:tcPr>
           <w:p>
@@ -56,7 +56,7 @@
         </w:tc>
         <w:tc>
           <w:tcPr>
-            <w:tcW w:w="1701" w:type="dxa"/>
+            <w:tcW w:w="1276" w:type="dxa"/>
             <w:shd w:val="clear" w:color="auto" w:fill="BDD6EE" w:themeFill="accent5" w:themeFillTint="66"/>
           </w:tcPr>
           <w:p>
@@ -115,7 +115,7 @@
       <w:tr>
         <w:tc>
           <w:tcPr>
-            <w:tcW w:w="988" w:type="dxa"/>
+            <w:tcW w:w="1129" w:type="dxa"/>
           </w:tcPr>
           <w:p>
             <w:pPr>
@@ -133,7 +133,7 @@
         </w:tc>
         <w:tc>
           <w:tcPr>
-            <w:tcW w:w="1134" w:type="dxa"/>
+            <w:tcW w:w="1418" w:type="dxa"/>
           </w:tcPr>
           <w:p>
             <w:pPr>
@@ -151,7 +151,7 @@
         </w:tc>
         <w:tc>
           <w:tcPr>
-            <w:tcW w:w="1701" w:type="dxa"/>
+            <w:tcW w:w="1276" w:type="dxa"/>
           </w:tcPr>
           <w:p>
             <w:pPr>
@@ -207,7 +207,7 @@
       <w:tr>
         <w:tc>
           <w:tcPr>
-            <w:tcW w:w="988" w:type="dxa"/>
+            <w:tcW w:w="1129" w:type="dxa"/>
           </w:tcPr>
           <w:p>
             <w:pPr>
@@ -225,7 +225,7 @@
         </w:tc>
         <w:tc>
           <w:tcPr>
-            <w:tcW w:w="1134" w:type="dxa"/>
+            <w:tcW w:w="1418" w:type="dxa"/>
           </w:tcPr>
           <w:p>
             <w:pPr>
@@ -243,7 +243,7 @@
         </w:tc>
         <w:tc>
           <w:tcPr>
-            <w:tcW w:w="1701" w:type="dxa"/>
+            <w:tcW w:w="1276" w:type="dxa"/>
           </w:tcPr>
           <w:p>
             <w:pPr>
@@ -338,7 +338,7 @@
       <w:tr>
         <w:tc>
           <w:tcPr>
-            <w:tcW w:w="988" w:type="dxa"/>
+            <w:tcW w:w="1129" w:type="dxa"/>
           </w:tcPr>
           <w:p>
             <w:pPr>
@@ -356,7 +356,7 @@
         </w:tc>
         <w:tc>
           <w:tcPr>
-            <w:tcW w:w="1134" w:type="dxa"/>
+            <w:tcW w:w="1418" w:type="dxa"/>
           </w:tcPr>
           <w:p>
             <w:pPr>
@@ -374,7 +374,7 @@
         </w:tc>
         <w:tc>
           <w:tcPr>
-            <w:tcW w:w="1701" w:type="dxa"/>
+            <w:tcW w:w="1276" w:type="dxa"/>
           </w:tcPr>
           <w:p>
             <w:pPr>
@@ -468,7 +468,7 @@
       <w:tr>
         <w:tc>
           <w:tcPr>
-            <w:tcW w:w="988" w:type="dxa"/>
+            <w:tcW w:w="1129" w:type="dxa"/>
           </w:tcPr>
           <w:p>
             <w:pPr>
@@ -486,7 +486,7 @@
         </w:tc>
         <w:tc>
           <w:tcPr>
-            <w:tcW w:w="1134" w:type="dxa"/>
+            <w:tcW w:w="1418" w:type="dxa"/>
           </w:tcPr>
           <w:p>
             <w:pPr>
@@ -504,7 +504,7 @@
         </w:tc>
         <w:tc>
           <w:tcPr>
-            <w:tcW w:w="1701" w:type="dxa"/>
+            <w:tcW w:w="1276" w:type="dxa"/>
           </w:tcPr>
           <w:p>
             <w:pPr>
@@ -592,7 +592,7 @@
       <w:tr>
         <w:tc>
           <w:tcPr>
-            <w:tcW w:w="988" w:type="dxa"/>
+            <w:tcW w:w="1129" w:type="dxa"/>
           </w:tcPr>
           <w:p>
             <w:pPr>
@@ -610,7 +610,7 @@
         </w:tc>
         <w:tc>
           <w:tcPr>
-            <w:tcW w:w="1134" w:type="dxa"/>
+            <w:tcW w:w="1418" w:type="dxa"/>
           </w:tcPr>
           <w:p>
             <w:pPr>
@@ -628,7 +628,7 @@
         </w:tc>
         <w:tc>
           <w:tcPr>
-            <w:tcW w:w="1701" w:type="dxa"/>
+            <w:tcW w:w="1276" w:type="dxa"/>
           </w:tcPr>
           <w:p>
             <w:pPr>
@@ -684,7 +684,7 @@
       <w:tr>
         <w:tc>
           <w:tcPr>
-            <w:tcW w:w="988" w:type="dxa"/>
+            <w:tcW w:w="1129" w:type="dxa"/>
           </w:tcPr>
           <w:p>
             <w:pPr>
@@ -702,7 +702,7 @@
         </w:tc>
         <w:tc>
           <w:tcPr>
-            <w:tcW w:w="1134" w:type="dxa"/>
+            <w:tcW w:w="1418" w:type="dxa"/>
           </w:tcPr>
           <w:p>
             <w:pPr>
@@ -720,7 +720,7 @@
         </w:tc>
         <w:tc>
           <w:tcPr>
-            <w:tcW w:w="1701" w:type="dxa"/>
+            <w:tcW w:w="1276" w:type="dxa"/>
           </w:tcPr>
           <w:p>
             <w:pPr>
@@ -776,7 +776,7 @@
       <w:tr>
         <w:tc>
           <w:tcPr>
-            <w:tcW w:w="988" w:type="dxa"/>
+            <w:tcW w:w="1129" w:type="dxa"/>
           </w:tcPr>
           <w:p>
             <w:pPr>
@@ -794,7 +794,7 @@
         </w:tc>
         <w:tc>
           <w:tcPr>
-            <w:tcW w:w="1134" w:type="dxa"/>
+            <w:tcW w:w="1418" w:type="dxa"/>
           </w:tcPr>
           <w:p>
             <w:pPr>
@@ -812,7 +812,7 @@
         </w:tc>
         <w:tc>
           <w:tcPr>
-            <w:tcW w:w="1701" w:type="dxa"/>
+            <w:tcW w:w="1276" w:type="dxa"/>
           </w:tcPr>
           <w:p>
             <w:pPr>
@@ -860,15 +860,285 @@
               <w:rPr>
                 <w:lang w:val="en-US"/>
               </w:rPr>
-              <w:t xml:space="preserve">Image </w:t>
+              <w:t>Image size Z</w:t>
+            </w:r>
+          </w:p>
+        </w:tc>
+      </w:tr>
+      <w:tr>
+        <w:tc>
+          <w:tcPr>
+            <w:tcW w:w="1129" w:type="dxa"/>
+          </w:tcPr>
+          <w:p>
+            <w:pPr>
+              <w:rPr>
+                <w:lang w:val="en-US"/>
+              </w:rPr>
+            </w:pPr>
+            <w:r>
+              <w:rPr>
+                <w:lang w:val="en-US"/>
+              </w:rPr>
+              <w:t>17</w:t>
+            </w:r>
+          </w:p>
+        </w:tc>
+        <w:tc>
+          <w:tcPr>
+            <w:tcW w:w="1418" w:type="dxa"/>
+          </w:tcPr>
+          <w:p>
+            <w:pPr>
+              <w:rPr>
+                <w:lang w:val="en-US"/>
+              </w:rPr>
+            </w:pPr>
+            <w:r>
+              <w:rPr>
+                <w:lang w:val="en-US"/>
+              </w:rPr>
+              <w:t>2</w:t>
+            </w:r>
+          </w:p>
+        </w:tc>
+        <w:tc>
+          <w:tcPr>
+            <w:tcW w:w="1276" w:type="dxa"/>
+          </w:tcPr>
+          <w:p>
+            <w:pPr>
+              <w:rPr>
+                <w:lang w:val="en-US"/>
+              </w:rPr>
+            </w:pPr>
+            <w:r>
+              <w:rPr>
+                <w:lang w:val="en-US"/>
+              </w:rPr>
+              <w:t>Int16</w:t>
+            </w:r>
+          </w:p>
+        </w:tc>
+        <w:tc>
+          <w:tcPr>
+            <w:tcW w:w="2268" w:type="dxa"/>
+          </w:tcPr>
+          <w:p>
+            <w:pPr>
+              <w:rPr>
+                <w:lang w:val="en-US"/>
+              </w:rPr>
+            </w:pPr>
+            <w:r>
+              <w:rPr>
+                <w:lang w:val="en-US"/>
+              </w:rPr>
+              <w:t>0 – 65535</w:t>
+            </w:r>
+          </w:p>
+        </w:tc>
+        <w:tc>
+          <w:tcPr>
+            <w:tcW w:w="2971" w:type="dxa"/>
+          </w:tcPr>
+          <w:p>
+            <w:pPr>
+              <w:rPr>
+                <w:lang w:val="en-US"/>
+              </w:rPr>
+            </w:pPr>
+            <w:r>
+              <w:rPr>
+                <w:lang w:val="en-US"/>
+              </w:rPr>
+              <w:t>VQ Vector dimension X</w:t>
+            </w:r>
+          </w:p>
+        </w:tc>
+      </w:tr>
+      <w:tr>
+        <w:tc>
+          <w:tcPr>
+            <w:tcW w:w="1129" w:type="dxa"/>
+          </w:tcPr>
+          <w:p>
+            <w:pPr>
+              <w:rPr>
+                <w:lang w:val="en-US"/>
+              </w:rPr>
+            </w:pPr>
+            <w:r>
+              <w:rPr>
+                <w:lang w:val="en-US"/>
+              </w:rPr>
+              <w:t>19</w:t>
+            </w:r>
+          </w:p>
+        </w:tc>
+        <w:tc>
+          <w:tcPr>
+            <w:tcW w:w="1418" w:type="dxa"/>
+          </w:tcPr>
+          <w:p>
+            <w:pPr>
+              <w:rPr>
+                <w:lang w:val="en-US"/>
+              </w:rPr>
+            </w:pPr>
+            <w:r>
+              <w:rPr>
+                <w:lang w:val="en-US"/>
+              </w:rPr>
+              <w:t>2</w:t>
+            </w:r>
+          </w:p>
+        </w:tc>
+        <w:tc>
+          <w:tcPr>
+            <w:tcW w:w="1276" w:type="dxa"/>
+          </w:tcPr>
+          <w:p>
+            <w:pPr>
+              <w:rPr>
+                <w:lang w:val="en-US"/>
+              </w:rPr>
+            </w:pPr>
+            <w:r>
+              <w:rPr>
+                <w:lang w:val="en-US"/>
+              </w:rPr>
+              <w:t>Int16</w:t>
+            </w:r>
+          </w:p>
+        </w:tc>
+        <w:tc>
+          <w:tcPr>
+            <w:tcW w:w="2268" w:type="dxa"/>
+          </w:tcPr>
+          <w:p>
+            <w:pPr>
+              <w:rPr>
+                <w:lang w:val="en-US"/>
+              </w:rPr>
+            </w:pPr>
+            <w:r>
+              <w:rPr>
+                <w:lang w:val="en-US"/>
+              </w:rPr>
+              <w:t>0 – 65535</w:t>
+            </w:r>
+          </w:p>
+        </w:tc>
+        <w:tc>
+          <w:tcPr>
+            <w:tcW w:w="2971" w:type="dxa"/>
+          </w:tcPr>
+          <w:p>
+            <w:pPr>
+              <w:rPr>
+                <w:lang w:val="en-US"/>
+              </w:rPr>
+            </w:pPr>
+            <w:r>
+              <w:rPr>
+                <w:lang w:val="en-US"/>
+              </w:rPr>
+              <w:t>VQ Vector dimension Y</w:t>
+            </w:r>
+          </w:p>
+        </w:tc>
+      </w:tr>
+      <w:tr>
+        <w:tc>
+          <w:tcPr>
+            <w:tcW w:w="1129" w:type="dxa"/>
+          </w:tcPr>
+          <w:p>
+            <w:pPr>
+              <w:rPr>
+                <w:lang w:val="en-US"/>
+              </w:rPr>
+            </w:pPr>
+            <w:r>
+              <w:rPr>
+                <w:lang w:val="en-US"/>
+              </w:rPr>
+              <w:t>21</w:t>
+            </w:r>
+          </w:p>
+        </w:tc>
+        <w:tc>
+          <w:tcPr>
+            <w:tcW w:w="1418" w:type="dxa"/>
+          </w:tcPr>
+          <w:p>
+            <w:pPr>
+              <w:rPr>
+                <w:lang w:val="en-US"/>
+              </w:rPr>
+            </w:pPr>
+            <w:r>
+              <w:rPr>
+                <w:lang w:val="en-US"/>
+              </w:rPr>
+              <w:t>2</w:t>
             </w:r>
             <w:bookmarkStart w:id="0" w:name="_GoBack"/>
             <w:bookmarkEnd w:id="0"/>
-            <w:r>
-              <w:rPr>
-                <w:lang w:val="en-US"/>
-              </w:rPr>
-              <w:t>size Z</w:t>
+          </w:p>
+        </w:tc>
+        <w:tc>
+          <w:tcPr>
+            <w:tcW w:w="1276" w:type="dxa"/>
+          </w:tcPr>
+          <w:p>
+            <w:pPr>
+              <w:rPr>
+                <w:lang w:val="en-US"/>
+              </w:rPr>
+            </w:pPr>
+            <w:r>
+              <w:rPr>
+                <w:lang w:val="en-US"/>
+              </w:rPr>
+              <w:t>Int16</w:t>
+            </w:r>
+          </w:p>
+        </w:tc>
+        <w:tc>
+          <w:tcPr>
+            <w:tcW w:w="2268" w:type="dxa"/>
+          </w:tcPr>
+          <w:p>
+            <w:pPr>
+              <w:rPr>
+                <w:lang w:val="en-US"/>
+              </w:rPr>
+            </w:pPr>
+            <w:r>
+              <w:rPr>
+                <w:lang w:val="en-US"/>
+              </w:rPr>
+              <w:t>0 – 65535</w:t>
+            </w:r>
+          </w:p>
+        </w:tc>
+        <w:tc>
+          <w:tcPr>
+            <w:tcW w:w="2971" w:type="dxa"/>
+          </w:tcPr>
+          <w:p>
+            <w:pPr>
+              <w:rPr>
+                <w:lang w:val="en-US"/>
+              </w:rPr>
+            </w:pPr>
+            <w:r>
+              <w:rPr>
+                <w:lang w:val="en-US"/>
+              </w:rPr>
+              <w:t>VQ Vector dimension Z</w:t>
             </w:r>
           </w:p>
         </w:tc>
@@ -876,55 +1146,55 @@
       <w:tr>
         <w:tc>
           <w:tcPr>
-            <w:tcW w:w="988" w:type="dxa"/>
-          </w:tcPr>
-          <w:p>
-            <w:pPr>
-              <w:rPr>
-                <w:lang w:val="en-US"/>
-              </w:rPr>
-            </w:pPr>
-            <w:r>
-              <w:rPr>
-                <w:lang w:val="en-US"/>
-              </w:rPr>
-              <w:t>17</w:t>
-            </w:r>
-          </w:p>
-        </w:tc>
-        <w:tc>
-          <w:tcPr>
-            <w:tcW w:w="1134" w:type="dxa"/>
-          </w:tcPr>
-          <w:p>
-            <w:pPr>
-              <w:rPr>
-                <w:lang w:val="en-US"/>
-              </w:rPr>
-            </w:pPr>
-            <w:r>
-              <w:rPr>
-                <w:lang w:val="en-US"/>
-              </w:rPr>
-              <w:t>2</w:t>
-            </w:r>
-          </w:p>
-        </w:tc>
-        <w:tc>
-          <w:tcPr>
-            <w:tcW w:w="1701" w:type="dxa"/>
-          </w:tcPr>
-          <w:p>
-            <w:pPr>
-              <w:rPr>
-                <w:lang w:val="en-US"/>
-              </w:rPr>
-            </w:pPr>
-            <w:r>
-              <w:rPr>
-                <w:lang w:val="en-US"/>
-              </w:rPr>
-              <w:t>Int16</w:t>
+            <w:tcW w:w="1129" w:type="dxa"/>
+          </w:tcPr>
+          <w:p>
+            <w:pPr>
+              <w:rPr>
+                <w:lang w:val="en-US"/>
+              </w:rPr>
+            </w:pPr>
+            <w:r>
+              <w:rPr>
+                <w:lang w:val="en-US"/>
+              </w:rPr>
+              <w:t>23</w:t>
+            </w:r>
+          </w:p>
+        </w:tc>
+        <w:tc>
+          <w:tcPr>
+            <w:tcW w:w="1418" w:type="dxa"/>
+          </w:tcPr>
+          <w:p>
+            <w:pPr>
+              <w:rPr>
+                <w:lang w:val="en-US"/>
+              </w:rPr>
+            </w:pPr>
+            <w:r>
+              <w:rPr>
+                <w:lang w:val="en-US"/>
+              </w:rPr>
+              <w:t>4 * Z Size</w:t>
+            </w:r>
+          </w:p>
+        </w:tc>
+        <w:tc>
+          <w:tcPr>
+            <w:tcW w:w="1276" w:type="dxa"/>
+          </w:tcPr>
+          <w:p>
+            <w:pPr>
+              <w:rPr>
+                <w:lang w:val="en-US"/>
+              </w:rPr>
+            </w:pPr>
+            <w:r>
+              <w:rPr>
+                <w:lang w:val="en-US"/>
+              </w:rPr>
+              <w:t>UInt32</w:t>
             </w:r>
           </w:p>
         </w:tc>
@@ -938,12 +1208,6 @@
                 <w:lang w:val="en-US"/>
               </w:rPr>
             </w:pPr>
-            <w:r>
-              <w:rPr>
-                <w:lang w:val="en-US"/>
-              </w:rPr>
-              <w:t>0 – 65535</w:t>
-            </w:r>
           </w:p>
         </w:tc>
         <w:tc>
@@ -960,7 +1224,7 @@
               <w:rPr>
                 <w:lang w:val="en-US"/>
               </w:rPr>
-              <w:t>VQ Vector dimension X</w:t>
+              <w:t>Plane data sizes</w:t>
             </w:r>
           </w:p>
         </w:tc>
@@ -968,203 +1232,7 @@
       <w:tr>
         <w:tc>
           <w:tcPr>
-            <w:tcW w:w="988" w:type="dxa"/>
-          </w:tcPr>
-          <w:p>
-            <w:pPr>
-              <w:rPr>
-                <w:lang w:val="en-US"/>
-              </w:rPr>
-            </w:pPr>
-            <w:r>
-              <w:rPr>
-                <w:lang w:val="en-US"/>
-              </w:rPr>
-              <w:t>19</w:t>
-            </w:r>
-          </w:p>
-        </w:tc>
-        <w:tc>
-          <w:tcPr>
-            <w:tcW w:w="1134" w:type="dxa"/>
-          </w:tcPr>
-          <w:p>
-            <w:pPr>
-              <w:rPr>
-                <w:lang w:val="en-US"/>
-              </w:rPr>
-            </w:pPr>
-            <w:r>
-              <w:rPr>
-                <w:lang w:val="en-US"/>
-              </w:rPr>
-              <w:t>2</w:t>
-            </w:r>
-          </w:p>
-        </w:tc>
-        <w:tc>
-          <w:tcPr>
-            <w:tcW w:w="1701" w:type="dxa"/>
-          </w:tcPr>
-          <w:p>
-            <w:pPr>
-              <w:rPr>
-                <w:lang w:val="en-US"/>
-              </w:rPr>
-            </w:pPr>
-            <w:r>
-              <w:rPr>
-                <w:lang w:val="en-US"/>
-              </w:rPr>
-              <w:t>Int16</w:t>
-            </w:r>
-          </w:p>
-        </w:tc>
-        <w:tc>
-          <w:tcPr>
-            <w:tcW w:w="2268" w:type="dxa"/>
-          </w:tcPr>
-          <w:p>
-            <w:pPr>
-              <w:rPr>
-                <w:lang w:val="en-US"/>
-              </w:rPr>
-            </w:pPr>
-            <w:r>
-              <w:rPr>
-                <w:lang w:val="en-US"/>
-              </w:rPr>
-              <w:t>0 – 65535</w:t>
-            </w:r>
-          </w:p>
-        </w:tc>
-        <w:tc>
-          <w:tcPr>
-            <w:tcW w:w="2971" w:type="dxa"/>
-          </w:tcPr>
-          <w:p>
-            <w:pPr>
-              <w:rPr>
-                <w:lang w:val="en-US"/>
-              </w:rPr>
-            </w:pPr>
-            <w:r>
-              <w:rPr>
-                <w:lang w:val="en-US"/>
-              </w:rPr>
-              <w:t xml:space="preserve">VQ Vector dimension </w:t>
-            </w:r>
-            <w:r>
-              <w:rPr>
-                <w:lang w:val="en-US"/>
-              </w:rPr>
-              <w:t>Y</w:t>
-            </w:r>
-          </w:p>
-        </w:tc>
-      </w:tr>
-      <w:tr>
-        <w:tc>
-          <w:tcPr>
-            <w:tcW w:w="988" w:type="dxa"/>
-          </w:tcPr>
-          <w:p>
-            <w:pPr>
-              <w:rPr>
-                <w:lang w:val="en-US"/>
-              </w:rPr>
-            </w:pPr>
-            <w:r>
-              <w:rPr>
-                <w:lang w:val="en-US"/>
-              </w:rPr>
-              <w:t>21</w:t>
-            </w:r>
-          </w:p>
-        </w:tc>
-        <w:tc>
-          <w:tcPr>
-            <w:tcW w:w="1134" w:type="dxa"/>
-          </w:tcPr>
-          <w:p>
-            <w:pPr>
-              <w:rPr>
-                <w:lang w:val="en-US"/>
-              </w:rPr>
-            </w:pPr>
-            <w:r>
-              <w:rPr>
-                <w:lang w:val="en-US"/>
-              </w:rPr>
-              <w:t>2</w:t>
-            </w:r>
-          </w:p>
-        </w:tc>
-        <w:tc>
-          <w:tcPr>
-            <w:tcW w:w="1701" w:type="dxa"/>
-          </w:tcPr>
-          <w:p>
-            <w:pPr>
-              <w:rPr>
-                <w:lang w:val="en-US"/>
-              </w:rPr>
-            </w:pPr>
-            <w:r>
-              <w:rPr>
-                <w:lang w:val="en-US"/>
-              </w:rPr>
-              <w:t>Int16</w:t>
-            </w:r>
-          </w:p>
-        </w:tc>
-        <w:tc>
-          <w:tcPr>
-            <w:tcW w:w="2268" w:type="dxa"/>
-          </w:tcPr>
-          <w:p>
-            <w:pPr>
-              <w:rPr>
-                <w:lang w:val="en-US"/>
-              </w:rPr>
-            </w:pPr>
-            <w:r>
-              <w:rPr>
-                <w:lang w:val="en-US"/>
-              </w:rPr>
-              <w:t>0 – 65535</w:t>
-            </w:r>
-          </w:p>
-        </w:tc>
-        <w:tc>
-          <w:tcPr>
-            <w:tcW w:w="2971" w:type="dxa"/>
-          </w:tcPr>
-          <w:p>
-            <w:pPr>
-              <w:rPr>
-                <w:lang w:val="en-US"/>
-              </w:rPr>
-            </w:pPr>
-            <w:r>
-              <w:rPr>
-                <w:lang w:val="en-US"/>
-              </w:rPr>
-              <w:t xml:space="preserve">VQ Vector dimension </w:t>
-            </w:r>
-            <w:r>
-              <w:rPr>
-                <w:lang w:val="en-US"/>
-              </w:rPr>
-              <w:t>Z</w:t>
-            </w:r>
-          </w:p>
-        </w:tc>
-      </w:tr>
-      <w:tr>
-        <w:tc>
-          <w:tcPr>
-            <w:tcW w:w="988" w:type="dxa"/>
+            <w:tcW w:w="1129" w:type="dxa"/>
           </w:tcPr>
           <w:p>
             <w:pPr>
@@ -1178,23 +1246,48 @@
               </w:rPr>
               <w:t>23</w:t>
             </w:r>
-          </w:p>
-        </w:tc>
-        <w:tc>
-          <w:tcPr>
-            <w:tcW w:w="1134" w:type="dxa"/>
-          </w:tcPr>
-          <w:p>
-            <w:pPr>
-              <w:rPr>
-                <w:lang w:val="en-US"/>
-              </w:rPr>
-            </w:pPr>
-          </w:p>
-        </w:tc>
-        <w:tc>
-          <w:tcPr>
-            <w:tcW w:w="1701" w:type="dxa"/>
+            <w:r>
+              <w:rPr>
+                <w:lang w:val="en-US"/>
+              </w:rPr>
+              <w:t xml:space="preserve"> + </w:t>
+            </w:r>
+            <w:r>
+              <w:rPr>
+                <w:lang w:val="en-US"/>
+              </w:rPr>
+              <w:br/>
+              <w:t>(</w:t>
+            </w:r>
+            <w:r>
+              <w:rPr>
+                <w:lang w:val="en-US"/>
+              </w:rPr>
+              <w:t>4 * ZSize</w:t>
+            </w:r>
+            <w:r>
+              <w:rPr>
+                <w:lang w:val="en-US"/>
+              </w:rPr>
+              <w:t>)</w:t>
+            </w:r>
+          </w:p>
+        </w:tc>
+        <w:tc>
+          <w:tcPr>
+            <w:tcW w:w="1418" w:type="dxa"/>
+          </w:tcPr>
+          <w:p>
+            <w:pPr>
+              <w:rPr>
+                <w:lang w:val="en-US"/>
+              </w:rPr>
+            </w:pPr>
+          </w:p>
+        </w:tc>
+        <w:tc>
+          <w:tcPr>
+            <w:tcW w:w="1276" w:type="dxa"/>
           </w:tcPr>
           <w:p>
             <w:pPr>
@@ -2033,7 +2126,7 @@
 </file>
 
 <file path=customXml/itemProps1.xml><?xml version="1.0" encoding="utf-8"?>
-<ds:datastoreItem xmlns:ds="http://schemas.openxmlformats.org/officeDocument/2006/customXml" ds:itemID="{FAA29C26-432A-4F13-8F05-BCC0D9F0A211}">
+<ds:datastoreItem xmlns:ds="http://schemas.openxmlformats.org/officeDocument/2006/customXml" ds:itemID="{E2097320-4769-4E5A-A616-7FE1CD247377}">
   <ds:schemaRefs>
     <ds:schemaRef ds:uri="http://schemas.openxmlformats.org/officeDocument/2006/bibliography"/>
   </ds:schemaRefs>

</xml_diff>

<commit_message>
Added cache file format to document.
</commit_message>
<xml_diff>
--- a/FileFormat.docx
+++ b/FileFormat.docx
@@ -1084,278 +1084,1370 @@
               </w:rPr>
               <w:t>2</w:t>
             </w:r>
+          </w:p>
+        </w:tc>
+        <w:tc>
+          <w:tcPr>
+            <w:tcW w:w="1276" w:type="dxa"/>
+          </w:tcPr>
+          <w:p>
+            <w:pPr>
+              <w:rPr>
+                <w:lang w:val="en-US"/>
+              </w:rPr>
+            </w:pPr>
+            <w:r>
+              <w:rPr>
+                <w:lang w:val="en-US"/>
+              </w:rPr>
+              <w:t>Int16</w:t>
+            </w:r>
+          </w:p>
+        </w:tc>
+        <w:tc>
+          <w:tcPr>
+            <w:tcW w:w="2268" w:type="dxa"/>
+          </w:tcPr>
+          <w:p>
+            <w:pPr>
+              <w:rPr>
+                <w:lang w:val="en-US"/>
+              </w:rPr>
+            </w:pPr>
+            <w:r>
+              <w:rPr>
+                <w:lang w:val="en-US"/>
+              </w:rPr>
+              <w:t>0 – 65535</w:t>
+            </w:r>
+          </w:p>
+        </w:tc>
+        <w:tc>
+          <w:tcPr>
+            <w:tcW w:w="2971" w:type="dxa"/>
+          </w:tcPr>
+          <w:p>
+            <w:pPr>
+              <w:rPr>
+                <w:lang w:val="en-US"/>
+              </w:rPr>
+            </w:pPr>
+            <w:r>
+              <w:rPr>
+                <w:lang w:val="en-US"/>
+              </w:rPr>
+              <w:t>VQ Vector dimension Z</w:t>
+            </w:r>
+          </w:p>
+        </w:tc>
+      </w:tr>
+      <w:tr>
+        <w:tc>
+          <w:tcPr>
+            <w:tcW w:w="1129" w:type="dxa"/>
+          </w:tcPr>
+          <w:p>
+            <w:pPr>
+              <w:rPr>
+                <w:lang w:val="en-US"/>
+              </w:rPr>
+            </w:pPr>
+            <w:r>
+              <w:rPr>
+                <w:lang w:val="en-US"/>
+              </w:rPr>
+              <w:t>23</w:t>
+            </w:r>
+          </w:p>
+        </w:tc>
+        <w:tc>
+          <w:tcPr>
+            <w:tcW w:w="1418" w:type="dxa"/>
+          </w:tcPr>
+          <w:p>
+            <w:pPr>
+              <w:rPr>
+                <w:lang w:val="en-US"/>
+              </w:rPr>
+            </w:pPr>
+            <w:r>
+              <w:rPr>
+                <w:lang w:val="en-US"/>
+              </w:rPr>
+              <w:t>4 * Z Size</w:t>
+            </w:r>
+          </w:p>
+        </w:tc>
+        <w:tc>
+          <w:tcPr>
+            <w:tcW w:w="1276" w:type="dxa"/>
+          </w:tcPr>
+          <w:p>
+            <w:pPr>
+              <w:rPr>
+                <w:lang w:val="en-US"/>
+              </w:rPr>
+            </w:pPr>
+            <w:r>
+              <w:rPr>
+                <w:lang w:val="en-US"/>
+              </w:rPr>
+              <w:t>UInt32</w:t>
+            </w:r>
+          </w:p>
+        </w:tc>
+        <w:tc>
+          <w:tcPr>
+            <w:tcW w:w="2268" w:type="dxa"/>
+          </w:tcPr>
+          <w:p>
+            <w:pPr>
+              <w:rPr>
+                <w:lang w:val="en-US"/>
+              </w:rPr>
+            </w:pPr>
+          </w:p>
+        </w:tc>
+        <w:tc>
+          <w:tcPr>
+            <w:tcW w:w="2971" w:type="dxa"/>
+          </w:tcPr>
+          <w:p>
+            <w:pPr>
+              <w:rPr>
+                <w:lang w:val="en-US"/>
+              </w:rPr>
+            </w:pPr>
+            <w:r>
+              <w:rPr>
+                <w:lang w:val="en-US"/>
+              </w:rPr>
+              <w:t>Plane data sizes</w:t>
+            </w:r>
+          </w:p>
+        </w:tc>
+      </w:tr>
+      <w:tr>
+        <w:tc>
+          <w:tcPr>
+            <w:tcW w:w="1129" w:type="dxa"/>
+          </w:tcPr>
+          <w:p>
+            <w:pPr>
+              <w:rPr>
+                <w:lang w:val="en-US"/>
+              </w:rPr>
+            </w:pPr>
+            <w:r>
+              <w:rPr>
+                <w:lang w:val="en-US"/>
+              </w:rPr>
+              <w:t>23</w:t>
+            </w:r>
+            <w:r>
+              <w:rPr>
+                <w:lang w:val="en-US"/>
+              </w:rPr>
+              <w:t xml:space="preserve"> + </w:t>
+            </w:r>
+            <w:r>
+              <w:rPr>
+                <w:lang w:val="en-US"/>
+              </w:rPr>
+              <w:br/>
+              <w:t>(4 * ZSize)</w:t>
+            </w:r>
+          </w:p>
+        </w:tc>
+        <w:tc>
+          <w:tcPr>
+            <w:tcW w:w="1418" w:type="dxa"/>
+          </w:tcPr>
+          <w:p>
+            <w:pPr>
+              <w:rPr>
+                <w:lang w:val="en-US"/>
+              </w:rPr>
+            </w:pPr>
+          </w:p>
+        </w:tc>
+        <w:tc>
+          <w:tcPr>
+            <w:tcW w:w="1276" w:type="dxa"/>
+          </w:tcPr>
+          <w:p>
+            <w:pPr>
+              <w:rPr>
+                <w:lang w:val="en-US"/>
+              </w:rPr>
+            </w:pPr>
+            <w:r>
+              <w:rPr>
+                <w:lang w:val="en-US"/>
+              </w:rPr>
+              <w:t>BYTES</w:t>
+            </w:r>
+          </w:p>
+        </w:tc>
+        <w:tc>
+          <w:tcPr>
+            <w:tcW w:w="2268" w:type="dxa"/>
+          </w:tcPr>
+          <w:p>
+            <w:pPr>
+              <w:rPr>
+                <w:lang w:val="en-US"/>
+              </w:rPr>
+            </w:pPr>
+          </w:p>
+        </w:tc>
+        <w:tc>
+          <w:tcPr>
+            <w:tcW w:w="2971" w:type="dxa"/>
+          </w:tcPr>
+          <w:p>
+            <w:pPr>
+              <w:rPr>
+                <w:lang w:val="en-US"/>
+              </w:rPr>
+            </w:pPr>
+            <w:r>
+              <w:rPr>
+                <w:lang w:val="en-US"/>
+              </w:rPr>
+              <w:t>DATA</w:t>
+            </w:r>
+          </w:p>
+          <w:p>
+            <w:pPr>
+              <w:rPr>
+                <w:lang w:val="en-US"/>
+              </w:rPr>
+            </w:pPr>
+            <w:r>
+              <w:rPr>
+                <w:lang w:val="en-US"/>
+              </w:rPr>
+              <w:t>If one codebook for all, then there is codebook and then indices for all planes.</w:t>
+            </w:r>
+          </w:p>
+          <w:p>
+            <w:pPr>
+              <w:rPr>
+                <w:lang w:val="en-US"/>
+              </w:rPr>
+            </w:pPr>
+            <w:r>
+              <w:rPr>
+                <w:lang w:val="en-US"/>
+              </w:rPr>
+              <w:t>Otherwise there is always codebook followed by the plane indicis followed by another plane codebook.</w:t>
+            </w:r>
+          </w:p>
+        </w:tc>
+      </w:tr>
+    </w:tbl>
+    <w:p>
+      <w:pPr>
+        <w:rPr>
+          <w:lang w:val="en-US"/>
+        </w:rPr>
+      </w:pPr>
+    </w:p>
+    <w:p>
+      <w:pPr>
+        <w:rPr>
+          <w:lang w:val="en-US"/>
+        </w:rPr>
+      </w:pPr>
+      <w:r>
+        <w:rPr>
+          <w:lang w:val="en-US"/>
+        </w:rPr>
+        <w:br w:type="page"/>
+      </w:r>
+    </w:p>
+    <w:tbl>
+      <w:tblPr>
+        <w:tblStyle w:val="Mkatabulky"/>
+        <w:tblW w:w="0" w:type="auto"/>
+        <w:tblLook w:val="04A0" w:firstRow="1" w:lastRow="0" w:firstColumn="1" w:lastColumn="0" w:noHBand="0" w:noVBand="1"/>
+      </w:tblPr>
+      <w:tblGrid>
+        <w:gridCol w:w="1129"/>
+        <w:gridCol w:w="1418"/>
+        <w:gridCol w:w="1276"/>
+        <w:gridCol w:w="2268"/>
+        <w:gridCol w:w="2971"/>
+      </w:tblGrid>
+      <w:tr>
+        <w:tc>
+          <w:tcPr>
+            <w:tcW w:w="1129" w:type="dxa"/>
+            <w:shd w:val="clear" w:color="auto" w:fill="BDD6EE" w:themeFill="accent5" w:themeFillTint="66"/>
+          </w:tcPr>
+          <w:p>
+            <w:pPr>
+              <w:rPr>
+                <w:lang w:val="en-US"/>
+              </w:rPr>
+            </w:pPr>
+            <w:r>
+              <w:rPr>
+                <w:lang w:val="en-US"/>
+              </w:rPr>
+              <w:lastRenderedPageBreak/>
+              <w:t>Offset</w:t>
+            </w:r>
+          </w:p>
+        </w:tc>
+        <w:tc>
+          <w:tcPr>
+            <w:tcW w:w="1418" w:type="dxa"/>
+            <w:shd w:val="clear" w:color="auto" w:fill="BDD6EE" w:themeFill="accent5" w:themeFillTint="66"/>
+          </w:tcPr>
+          <w:p>
+            <w:pPr>
+              <w:rPr>
+                <w:lang w:val="en-US"/>
+              </w:rPr>
+            </w:pPr>
+            <w:r>
+              <w:rPr>
+                <w:lang w:val="en-US"/>
+              </w:rPr>
+              <w:t>Size</w:t>
+            </w:r>
+          </w:p>
+        </w:tc>
+        <w:tc>
+          <w:tcPr>
+            <w:tcW w:w="1276" w:type="dxa"/>
+            <w:shd w:val="clear" w:color="auto" w:fill="BDD6EE" w:themeFill="accent5" w:themeFillTint="66"/>
+          </w:tcPr>
+          <w:p>
+            <w:pPr>
+              <w:rPr>
+                <w:lang w:val="en-US"/>
+              </w:rPr>
+            </w:pPr>
+            <w:r>
+              <w:rPr>
+                <w:lang w:val="en-US"/>
+              </w:rPr>
+              <w:t>Type</w:t>
+            </w:r>
+          </w:p>
+        </w:tc>
+        <w:tc>
+          <w:tcPr>
+            <w:tcW w:w="2268" w:type="dxa"/>
+            <w:shd w:val="clear" w:color="auto" w:fill="BDD6EE" w:themeFill="accent5" w:themeFillTint="66"/>
+          </w:tcPr>
+          <w:p>
+            <w:pPr>
+              <w:rPr>
+                <w:lang w:val="en-US"/>
+              </w:rPr>
+            </w:pPr>
+            <w:r>
+              <w:rPr>
+                <w:lang w:val="en-US"/>
+              </w:rPr>
+              <w:t>Possible values</w:t>
+            </w:r>
+          </w:p>
+        </w:tc>
+        <w:tc>
+          <w:tcPr>
+            <w:tcW w:w="2971" w:type="dxa"/>
+            <w:shd w:val="clear" w:color="auto" w:fill="BDD6EE" w:themeFill="accent5" w:themeFillTint="66"/>
+          </w:tcPr>
+          <w:p>
+            <w:pPr>
+              <w:rPr>
+                <w:lang w:val="en-US"/>
+              </w:rPr>
+            </w:pPr>
+            <w:r>
+              <w:rPr>
+                <w:lang w:val="en-US"/>
+              </w:rPr>
+              <w:t>Note</w:t>
+            </w:r>
+          </w:p>
+        </w:tc>
+      </w:tr>
+      <w:tr>
+        <w:tc>
+          <w:tcPr>
+            <w:tcW w:w="1129" w:type="dxa"/>
+          </w:tcPr>
+          <w:p>
+            <w:pPr>
+              <w:rPr>
+                <w:lang w:val="en-US"/>
+              </w:rPr>
+            </w:pPr>
+            <w:r>
+              <w:rPr>
+                <w:lang w:val="en-US"/>
+              </w:rPr>
+              <w:t>0</w:t>
+            </w:r>
+          </w:p>
+        </w:tc>
+        <w:tc>
+          <w:tcPr>
+            <w:tcW w:w="1418" w:type="dxa"/>
+          </w:tcPr>
+          <w:p>
+            <w:pPr>
+              <w:rPr>
+                <w:lang w:val="en-US"/>
+              </w:rPr>
+            </w:pPr>
+            <w:r>
+              <w:rPr>
+                <w:lang w:val="en-US"/>
+              </w:rPr>
+              <w:t>9</w:t>
+            </w:r>
+          </w:p>
+        </w:tc>
+        <w:tc>
+          <w:tcPr>
+            <w:tcW w:w="1276" w:type="dxa"/>
+          </w:tcPr>
+          <w:p>
+            <w:pPr>
+              <w:rPr>
+                <w:lang w:val="en-US"/>
+              </w:rPr>
+            </w:pPr>
+            <w:r>
+              <w:rPr>
+                <w:lang w:val="en-US"/>
+              </w:rPr>
+              <w:t>ASCII String</w:t>
+            </w:r>
+          </w:p>
+        </w:tc>
+        <w:tc>
+          <w:tcPr>
+            <w:tcW w:w="2268" w:type="dxa"/>
+          </w:tcPr>
+          <w:p>
+            <w:pPr>
+              <w:rPr>
+                <w:lang w:val="en-US"/>
+              </w:rPr>
+            </w:pPr>
+            <w:r>
+              <w:rPr>
+                <w:lang w:val="en-US"/>
+              </w:rPr>
+              <w:t>QCMP</w:t>
+            </w:r>
+            <w:r>
+              <w:rPr>
+                <w:lang w:val="en-US"/>
+              </w:rPr>
+              <w:t>CACHE</w:t>
+            </w:r>
+          </w:p>
+        </w:tc>
+        <w:tc>
+          <w:tcPr>
+            <w:tcW w:w="2971" w:type="dxa"/>
+          </w:tcPr>
+          <w:p>
+            <w:pPr>
+              <w:rPr>
+                <w:lang w:val="en-US"/>
+              </w:rPr>
+            </w:pPr>
+            <w:r>
+              <w:rPr>
+                <w:lang w:val="en-US"/>
+              </w:rPr>
+              <w:t>Magic value</w:t>
+            </w:r>
+          </w:p>
+        </w:tc>
+      </w:tr>
+      <w:tr>
+        <w:tc>
+          <w:tcPr>
+            <w:tcW w:w="1129" w:type="dxa"/>
+          </w:tcPr>
+          <w:p>
+            <w:pPr>
+              <w:rPr>
+                <w:lang w:val="en-US"/>
+              </w:rPr>
+            </w:pPr>
+            <w:r>
+              <w:rPr>
+                <w:lang w:val="en-US"/>
+              </w:rPr>
+              <w:t>9</w:t>
+            </w:r>
+          </w:p>
+        </w:tc>
+        <w:tc>
+          <w:tcPr>
+            <w:tcW w:w="1418" w:type="dxa"/>
+          </w:tcPr>
+          <w:p>
+            <w:pPr>
+              <w:rPr>
+                <w:lang w:val="en-US"/>
+              </w:rPr>
+            </w:pPr>
+            <w:r>
+              <w:rPr>
+                <w:lang w:val="en-US"/>
+              </w:rPr>
+              <w:t>1</w:t>
+            </w:r>
+          </w:p>
+        </w:tc>
+        <w:tc>
+          <w:tcPr>
+            <w:tcW w:w="1276" w:type="dxa"/>
+          </w:tcPr>
+          <w:p>
+            <w:pPr>
+              <w:rPr>
+                <w:lang w:val="en-US"/>
+              </w:rPr>
+            </w:pPr>
+            <w:r>
+              <w:rPr>
+                <w:lang w:val="en-US"/>
+              </w:rPr>
+              <w:t>Byte</w:t>
+            </w:r>
+          </w:p>
+        </w:tc>
+        <w:tc>
+          <w:tcPr>
+            <w:tcW w:w="2268" w:type="dxa"/>
+          </w:tcPr>
+          <w:p>
+            <w:pPr>
+              <w:rPr>
+                <w:lang w:val="en-US"/>
+              </w:rPr>
+            </w:pPr>
+            <w:r>
+              <w:rPr>
+                <w:lang w:val="en-US"/>
+              </w:rPr>
+              <w:t>0 = SQ</w:t>
+            </w:r>
+          </w:p>
+          <w:p>
+            <w:pPr>
+              <w:rPr>
+                <w:lang w:val="en-US"/>
+              </w:rPr>
+            </w:pPr>
+            <w:r>
+              <w:rPr>
+                <w:lang w:val="en-US"/>
+              </w:rPr>
+              <w:t>1 = VQ 1D</w:t>
+            </w:r>
+          </w:p>
+          <w:p>
+            <w:pPr>
+              <w:rPr>
+                <w:lang w:val="en-US"/>
+              </w:rPr>
+            </w:pPr>
+            <w:r>
+              <w:rPr>
+                <w:lang w:val="en-US"/>
+              </w:rPr>
+              <w:t>2 = VQ 2D</w:t>
+            </w:r>
+          </w:p>
+          <w:p>
+            <w:pPr>
+              <w:rPr>
+                <w:lang w:val="en-US"/>
+              </w:rPr>
+            </w:pPr>
+            <w:r>
+              <w:rPr>
+                <w:lang w:val="en-US"/>
+              </w:rPr>
+              <w:t>3 = VQ 3D</w:t>
+            </w:r>
+          </w:p>
+        </w:tc>
+        <w:tc>
+          <w:tcPr>
+            <w:tcW w:w="2971" w:type="dxa"/>
+          </w:tcPr>
+          <w:p>
+            <w:pPr>
+              <w:rPr>
+                <w:lang w:val="en-US"/>
+              </w:rPr>
+            </w:pPr>
+            <w:r>
+              <w:rPr>
+                <w:lang w:val="en-US"/>
+              </w:rPr>
+              <w:t>Quantization type</w:t>
+            </w:r>
+          </w:p>
+        </w:tc>
+      </w:tr>
+      <w:tr>
+        <w:tc>
+          <w:tcPr>
+            <w:tcW w:w="1129" w:type="dxa"/>
+          </w:tcPr>
+          <w:p>
+            <w:pPr>
+              <w:rPr>
+                <w:lang w:val="en-US"/>
+              </w:rPr>
+            </w:pPr>
+            <w:r>
+              <w:rPr>
+                <w:lang w:val="en-US"/>
+              </w:rPr>
+              <w:t>10</w:t>
+            </w:r>
+          </w:p>
+        </w:tc>
+        <w:tc>
+          <w:tcPr>
+            <w:tcW w:w="1418" w:type="dxa"/>
+          </w:tcPr>
+          <w:p>
+            <w:pPr>
+              <w:rPr>
+                <w:lang w:val="en-US"/>
+              </w:rPr>
+            </w:pPr>
+            <w:r>
+              <w:rPr>
+                <w:lang w:val="en-US"/>
+              </w:rPr>
+              <w:t>2</w:t>
+            </w:r>
+          </w:p>
+        </w:tc>
+        <w:tc>
+          <w:tcPr>
+            <w:tcW w:w="1276" w:type="dxa"/>
+          </w:tcPr>
+          <w:p>
+            <w:pPr>
+              <w:rPr>
+                <w:lang w:val="en-US"/>
+              </w:rPr>
+            </w:pPr>
+            <w:r>
+              <w:rPr>
+                <w:lang w:val="en-US"/>
+              </w:rPr>
+              <w:t>Int16</w:t>
+            </w:r>
+          </w:p>
+        </w:tc>
+        <w:tc>
+          <w:tcPr>
+            <w:tcW w:w="2268" w:type="dxa"/>
+          </w:tcPr>
+          <w:p>
+            <w:pPr>
+              <w:rPr>
+                <w:lang w:val="en-US"/>
+              </w:rPr>
+            </w:pPr>
+            <w:r>
+              <w:rPr>
+                <w:lang w:val="en-US"/>
+              </w:rPr>
+              <w:t>0 – 65535</w:t>
+            </w:r>
+          </w:p>
+        </w:tc>
+        <w:tc>
+          <w:tcPr>
+            <w:tcW w:w="2971" w:type="dxa"/>
+          </w:tcPr>
+          <w:p>
+            <w:pPr>
+              <w:rPr>
+                <w:lang w:val="en-US"/>
+              </w:rPr>
+            </w:pPr>
+            <w:r>
+              <w:rPr>
+                <w:lang w:val="en-US"/>
+              </w:rPr>
+              <w:t>CS=</w:t>
+            </w:r>
+            <w:r>
+              <w:rPr>
+                <w:lang w:val="en-US"/>
+              </w:rPr>
+              <w:t>Codebook size</w:t>
+            </w:r>
+          </w:p>
+        </w:tc>
+      </w:tr>
+      <w:tr>
+        <w:tc>
+          <w:tcPr>
+            <w:tcW w:w="1129" w:type="dxa"/>
+          </w:tcPr>
+          <w:p>
+            <w:pPr>
+              <w:rPr>
+                <w:lang w:val="en-US"/>
+              </w:rPr>
+            </w:pPr>
+            <w:r>
+              <w:rPr>
+                <w:lang w:val="en-US"/>
+              </w:rPr>
+              <w:t>1</w:t>
+            </w:r>
+            <w:r>
+              <w:rPr>
+                <w:lang w:val="en-US"/>
+              </w:rPr>
+              <w:t>2</w:t>
+            </w:r>
+          </w:p>
+        </w:tc>
+        <w:tc>
+          <w:tcPr>
+            <w:tcW w:w="1418" w:type="dxa"/>
+          </w:tcPr>
+          <w:p>
+            <w:pPr>
+              <w:rPr>
+                <w:lang w:val="en-US"/>
+              </w:rPr>
+            </w:pPr>
+            <w:r>
+              <w:rPr>
+                <w:lang w:val="en-US"/>
+              </w:rPr>
+              <w:t>2</w:t>
+            </w:r>
+          </w:p>
+        </w:tc>
+        <w:tc>
+          <w:tcPr>
+            <w:tcW w:w="1276" w:type="dxa"/>
+          </w:tcPr>
+          <w:p>
+            <w:pPr>
+              <w:rPr>
+                <w:lang w:val="en-US"/>
+              </w:rPr>
+            </w:pPr>
+            <w:r>
+              <w:rPr>
+                <w:lang w:val="en-US"/>
+              </w:rPr>
+              <w:t>Int16</w:t>
+            </w:r>
+          </w:p>
+        </w:tc>
+        <w:tc>
+          <w:tcPr>
+            <w:tcW w:w="2268" w:type="dxa"/>
+          </w:tcPr>
+          <w:p>
+            <w:pPr>
+              <w:rPr>
+                <w:lang w:val="en-US"/>
+              </w:rPr>
+            </w:pPr>
+          </w:p>
+        </w:tc>
+        <w:tc>
+          <w:tcPr>
+            <w:tcW w:w="2971" w:type="dxa"/>
+          </w:tcPr>
+          <w:p>
+            <w:pPr>
+              <w:rPr>
+                <w:lang w:val="en-US"/>
+              </w:rPr>
+            </w:pPr>
+            <w:r>
+              <w:rPr>
+                <w:lang w:val="en-US"/>
+              </w:rPr>
+              <w:t>STFN=Size of train file name</w:t>
+            </w:r>
+          </w:p>
+          <w:p>
+            <w:pPr>
+              <w:rPr>
+                <w:lang w:val="en-US"/>
+              </w:rPr>
+            </w:pPr>
+          </w:p>
+        </w:tc>
+      </w:tr>
+      <w:tr>
+        <w:tc>
+          <w:tcPr>
+            <w:tcW w:w="1129" w:type="dxa"/>
+          </w:tcPr>
+          <w:p>
+            <w:pPr>
+              <w:rPr>
+                <w:lang w:val="en-US"/>
+              </w:rPr>
+            </w:pPr>
+            <w:r>
+              <w:rPr>
+                <w:lang w:val="en-US"/>
+              </w:rPr>
+              <w:t>14</w:t>
+            </w:r>
+          </w:p>
+        </w:tc>
+        <w:tc>
+          <w:tcPr>
+            <w:tcW w:w="1418" w:type="dxa"/>
+          </w:tcPr>
+          <w:p>
+            <w:pPr>
+              <w:rPr>
+                <w:lang w:val="en-US"/>
+              </w:rPr>
+            </w:pPr>
+            <w:r>
+              <w:rPr>
+                <w:lang w:val="en-US"/>
+              </w:rPr>
+              <w:t>STFN</w:t>
+            </w:r>
+          </w:p>
+        </w:tc>
+        <w:tc>
+          <w:tcPr>
+            <w:tcW w:w="1276" w:type="dxa"/>
+          </w:tcPr>
+          <w:p>
+            <w:pPr>
+              <w:rPr>
+                <w:lang w:val="en-US"/>
+              </w:rPr>
+            </w:pPr>
+            <w:r>
+              <w:rPr>
+                <w:lang w:val="en-US"/>
+              </w:rPr>
+              <w:t>ASCII String</w:t>
+            </w:r>
+          </w:p>
+        </w:tc>
+        <w:tc>
+          <w:tcPr>
+            <w:tcW w:w="2268" w:type="dxa"/>
+          </w:tcPr>
+          <w:p>
+            <w:pPr>
+              <w:rPr>
+                <w:lang w:val="en-US"/>
+              </w:rPr>
+            </w:pPr>
+          </w:p>
+        </w:tc>
+        <w:tc>
+          <w:tcPr>
+            <w:tcW w:w="2971" w:type="dxa"/>
+          </w:tcPr>
+          <w:p>
+            <w:pPr>
+              <w:rPr>
+                <w:lang w:val="en-US"/>
+              </w:rPr>
+            </w:pPr>
+            <w:r>
+              <w:rPr>
+                <w:lang w:val="en-US"/>
+              </w:rPr>
+              <w:t>Train file name</w:t>
+            </w:r>
+          </w:p>
+        </w:tc>
+      </w:tr>
+      <w:tr>
+        <w:tc>
+          <w:tcPr>
+            <w:tcW w:w="1129" w:type="dxa"/>
+          </w:tcPr>
+          <w:p>
+            <w:pPr>
+              <w:rPr>
+                <w:lang w:val="en-US"/>
+              </w:rPr>
+            </w:pPr>
+            <w:r>
+              <w:rPr>
+                <w:lang w:val="en-US"/>
+              </w:rPr>
+              <w:t>14+STFN</w:t>
+            </w:r>
+          </w:p>
+        </w:tc>
+        <w:tc>
+          <w:tcPr>
+            <w:tcW w:w="1418" w:type="dxa"/>
+          </w:tcPr>
+          <w:p>
+            <w:pPr>
+              <w:rPr>
+                <w:lang w:val="en-US"/>
+              </w:rPr>
+            </w:pPr>
+            <w:r>
+              <w:rPr>
+                <w:lang w:val="en-US"/>
+              </w:rPr>
+              <w:t>2</w:t>
+            </w:r>
+          </w:p>
+        </w:tc>
+        <w:tc>
+          <w:tcPr>
+            <w:tcW w:w="1276" w:type="dxa"/>
+          </w:tcPr>
+          <w:p>
+            <w:pPr>
+              <w:rPr>
+                <w:lang w:val="en-US"/>
+              </w:rPr>
+            </w:pPr>
+            <w:r>
+              <w:rPr>
+                <w:lang w:val="en-US"/>
+              </w:rPr>
+              <w:t>Int16</w:t>
+            </w:r>
+          </w:p>
+        </w:tc>
+        <w:tc>
+          <w:tcPr>
+            <w:tcW w:w="2268" w:type="dxa"/>
+          </w:tcPr>
+          <w:p>
+            <w:pPr>
+              <w:rPr>
+                <w:lang w:val="en-US"/>
+              </w:rPr>
+            </w:pPr>
+            <w:r>
+              <w:rPr>
+                <w:lang w:val="en-US"/>
+              </w:rPr>
+              <w:t>0 – 65535</w:t>
+            </w:r>
+          </w:p>
+        </w:tc>
+        <w:tc>
+          <w:tcPr>
+            <w:tcW w:w="2971" w:type="dxa"/>
+          </w:tcPr>
+          <w:p>
+            <w:pPr>
+              <w:rPr>
+                <w:lang w:val="en-US"/>
+              </w:rPr>
+            </w:pPr>
+            <w:r>
+              <w:rPr>
+                <w:lang w:val="en-US"/>
+              </w:rPr>
+              <w:t>Vector dimension X</w:t>
+            </w:r>
+          </w:p>
+        </w:tc>
+      </w:tr>
+      <w:tr>
+        <w:tc>
+          <w:tcPr>
+            <w:tcW w:w="1129" w:type="dxa"/>
+          </w:tcPr>
+          <w:p>
+            <w:pPr>
+              <w:rPr>
+                <w:lang w:val="en-US"/>
+              </w:rPr>
+            </w:pPr>
+            <w:r>
+              <w:rPr>
+                <w:lang w:val="en-US"/>
+              </w:rPr>
+              <w:t>1</w:t>
+            </w:r>
+            <w:r>
+              <w:rPr>
+                <w:lang w:val="en-US"/>
+              </w:rPr>
+              <w:t>6</w:t>
+            </w:r>
+            <w:r>
+              <w:rPr>
+                <w:lang w:val="en-US"/>
+              </w:rPr>
+              <w:t>+STFN</w:t>
+            </w:r>
+          </w:p>
+        </w:tc>
+        <w:tc>
+          <w:tcPr>
+            <w:tcW w:w="1418" w:type="dxa"/>
+          </w:tcPr>
+          <w:p>
+            <w:pPr>
+              <w:rPr>
+                <w:lang w:val="en-US"/>
+              </w:rPr>
+            </w:pPr>
+            <w:r>
+              <w:rPr>
+                <w:lang w:val="en-US"/>
+              </w:rPr>
+              <w:t>2</w:t>
+            </w:r>
+          </w:p>
+        </w:tc>
+        <w:tc>
+          <w:tcPr>
+            <w:tcW w:w="1276" w:type="dxa"/>
+          </w:tcPr>
+          <w:p>
+            <w:pPr>
+              <w:rPr>
+                <w:lang w:val="en-US"/>
+              </w:rPr>
+            </w:pPr>
+            <w:r>
+              <w:rPr>
+                <w:lang w:val="en-US"/>
+              </w:rPr>
+              <w:t>Int16</w:t>
+            </w:r>
+          </w:p>
+        </w:tc>
+        <w:tc>
+          <w:tcPr>
+            <w:tcW w:w="2268" w:type="dxa"/>
+          </w:tcPr>
+          <w:p>
+            <w:pPr>
+              <w:rPr>
+                <w:lang w:val="en-US"/>
+              </w:rPr>
+            </w:pPr>
+            <w:r>
+              <w:rPr>
+                <w:lang w:val="en-US"/>
+              </w:rPr>
+              <w:t>0 – 65535</w:t>
+            </w:r>
+          </w:p>
+        </w:tc>
+        <w:tc>
+          <w:tcPr>
+            <w:tcW w:w="2971" w:type="dxa"/>
+          </w:tcPr>
+          <w:p>
+            <w:pPr>
+              <w:rPr>
+                <w:lang w:val="en-US"/>
+              </w:rPr>
+            </w:pPr>
+            <w:r>
+              <w:rPr>
+                <w:lang w:val="en-US"/>
+              </w:rPr>
+              <w:t>Vector dimension Y</w:t>
+            </w:r>
+          </w:p>
+        </w:tc>
+      </w:tr>
+      <w:tr>
+        <w:tc>
+          <w:tcPr>
+            <w:tcW w:w="1129" w:type="dxa"/>
+          </w:tcPr>
+          <w:p>
+            <w:pPr>
+              <w:rPr>
+                <w:lang w:val="en-US"/>
+              </w:rPr>
+            </w:pPr>
+            <w:r>
+              <w:rPr>
+                <w:lang w:val="en-US"/>
+              </w:rPr>
+              <w:t>1</w:t>
+            </w:r>
+            <w:r>
+              <w:rPr>
+                <w:lang w:val="en-US"/>
+              </w:rPr>
+              <w:t>8</w:t>
+            </w:r>
+            <w:r>
+              <w:rPr>
+                <w:lang w:val="en-US"/>
+              </w:rPr>
+              <w:t>+STFN</w:t>
+            </w:r>
+          </w:p>
+        </w:tc>
+        <w:tc>
+          <w:tcPr>
+            <w:tcW w:w="1418" w:type="dxa"/>
+          </w:tcPr>
+          <w:p>
+            <w:pPr>
+              <w:rPr>
+                <w:lang w:val="en-US"/>
+              </w:rPr>
+            </w:pPr>
+            <w:r>
+              <w:rPr>
+                <w:lang w:val="en-US"/>
+              </w:rPr>
+              <w:t>2</w:t>
+            </w:r>
+          </w:p>
+        </w:tc>
+        <w:tc>
+          <w:tcPr>
+            <w:tcW w:w="1276" w:type="dxa"/>
+          </w:tcPr>
+          <w:p>
+            <w:pPr>
+              <w:rPr>
+                <w:lang w:val="en-US"/>
+              </w:rPr>
+            </w:pPr>
+            <w:r>
+              <w:rPr>
+                <w:lang w:val="en-US"/>
+              </w:rPr>
+              <w:t>Int16</w:t>
+            </w:r>
+          </w:p>
+        </w:tc>
+        <w:tc>
+          <w:tcPr>
+            <w:tcW w:w="2268" w:type="dxa"/>
+          </w:tcPr>
+          <w:p>
+            <w:pPr>
+              <w:rPr>
+                <w:lang w:val="en-US"/>
+              </w:rPr>
+            </w:pPr>
+            <w:r>
+              <w:rPr>
+                <w:lang w:val="en-US"/>
+              </w:rPr>
+              <w:t>0 – 65535</w:t>
+            </w:r>
+          </w:p>
+        </w:tc>
+        <w:tc>
+          <w:tcPr>
+            <w:tcW w:w="2971" w:type="dxa"/>
+          </w:tcPr>
+          <w:p>
+            <w:pPr>
+              <w:rPr>
+                <w:lang w:val="en-US"/>
+              </w:rPr>
+            </w:pPr>
+            <w:r>
+              <w:rPr>
+                <w:lang w:val="en-US"/>
+              </w:rPr>
+              <w:t>Vector dimension Z</w:t>
+            </w:r>
+          </w:p>
+        </w:tc>
+      </w:tr>
+      <w:tr>
+        <w:tc>
+          <w:tcPr>
+            <w:tcW w:w="1129" w:type="dxa"/>
+          </w:tcPr>
+          <w:p>
+            <w:pPr>
+              <w:rPr>
+                <w:lang w:val="en-US"/>
+              </w:rPr>
+            </w:pPr>
+          </w:p>
+        </w:tc>
+        <w:tc>
+          <w:tcPr>
+            <w:tcW w:w="1418" w:type="dxa"/>
+          </w:tcPr>
+          <w:p>
+            <w:pPr>
+              <w:rPr>
+                <w:lang w:val="en-US"/>
+              </w:rPr>
+            </w:pPr>
+          </w:p>
+        </w:tc>
+        <w:tc>
+          <w:tcPr>
+            <w:tcW w:w="1276" w:type="dxa"/>
+          </w:tcPr>
+          <w:p>
+            <w:pPr>
+              <w:rPr>
+                <w:lang w:val="en-US"/>
+              </w:rPr>
+            </w:pPr>
+            <w:r>
+              <w:rPr>
+                <w:lang w:val="en-US"/>
+              </w:rPr>
+              <w:t>Int16</w:t>
+            </w:r>
+            <w:r>
+              <w:rPr>
+                <w:lang w:val="en-US"/>
+              </w:rPr>
+              <w:t>[]</w:t>
+            </w:r>
+          </w:p>
+        </w:tc>
+        <w:tc>
+          <w:tcPr>
+            <w:tcW w:w="2268" w:type="dxa"/>
+          </w:tcPr>
+          <w:p>
+            <w:pPr>
+              <w:rPr>
+                <w:lang w:val="en-US"/>
+              </w:rPr>
+            </w:pPr>
+          </w:p>
+        </w:tc>
+        <w:tc>
+          <w:tcPr>
+            <w:tcW w:w="2971" w:type="dxa"/>
+          </w:tcPr>
+          <w:p>
+            <w:pPr>
+              <w:rPr>
+                <w:lang w:val="en-US"/>
+              </w:rPr>
+            </w:pPr>
+            <w:r>
+              <w:rPr>
+                <w:lang w:val="en-US"/>
+              </w:rPr>
+              <w:t>Quantization values</w:t>
+            </w:r>
+          </w:p>
+        </w:tc>
+      </w:tr>
+      <w:tr>
+        <w:tc>
+          <w:tcPr>
+            <w:tcW w:w="1129" w:type="dxa"/>
+          </w:tcPr>
+          <w:p>
+            <w:pPr>
+              <w:rPr>
+                <w:lang w:val="en-US"/>
+              </w:rPr>
+            </w:pPr>
+          </w:p>
+        </w:tc>
+        <w:tc>
+          <w:tcPr>
+            <w:tcW w:w="1418" w:type="dxa"/>
+          </w:tcPr>
+          <w:p>
+            <w:pPr>
+              <w:rPr>
+                <w:lang w:val="en-US"/>
+              </w:rPr>
+            </w:pPr>
+          </w:p>
+        </w:tc>
+        <w:tc>
+          <w:tcPr>
+            <w:tcW w:w="1276" w:type="dxa"/>
+          </w:tcPr>
+          <w:p>
+            <w:pPr>
+              <w:rPr>
+                <w:lang w:val="en-US"/>
+              </w:rPr>
+            </w:pPr>
+            <w:r>
+              <w:rPr>
+                <w:lang w:val="en-US"/>
+              </w:rPr>
+              <w:t>Long64[]</w:t>
+            </w:r>
+          </w:p>
+        </w:tc>
+        <w:tc>
+          <w:tcPr>
+            <w:tcW w:w="2268" w:type="dxa"/>
+          </w:tcPr>
+          <w:p>
+            <w:pPr>
+              <w:rPr>
+                <w:lang w:val="en-US"/>
+              </w:rPr>
+            </w:pPr>
+          </w:p>
+        </w:tc>
+        <w:tc>
+          <w:tcPr>
+            <w:tcW w:w="2971" w:type="dxa"/>
+          </w:tcPr>
+          <w:p>
+            <w:pPr>
+              <w:rPr>
+                <w:lang w:val="en-US"/>
+              </w:rPr>
+            </w:pPr>
+            <w:r>
+              <w:rPr>
+                <w:lang w:val="en-US"/>
+              </w:rPr>
+              <w:t>Frequency values fo</w:t>
+            </w:r>
             <w:bookmarkStart w:id="0" w:name="_GoBack"/>
             <w:bookmarkEnd w:id="0"/>
-          </w:p>
-        </w:tc>
-        <w:tc>
-          <w:tcPr>
-            <w:tcW w:w="1276" w:type="dxa"/>
-          </w:tcPr>
-          <w:p>
-            <w:pPr>
-              <w:rPr>
-                <w:lang w:val="en-US"/>
-              </w:rPr>
-            </w:pPr>
-            <w:r>
-              <w:rPr>
-                <w:lang w:val="en-US"/>
-              </w:rPr>
-              <w:t>Int16</w:t>
-            </w:r>
-          </w:p>
-        </w:tc>
-        <w:tc>
-          <w:tcPr>
-            <w:tcW w:w="2268" w:type="dxa"/>
-          </w:tcPr>
-          <w:p>
-            <w:pPr>
-              <w:rPr>
-                <w:lang w:val="en-US"/>
-              </w:rPr>
-            </w:pPr>
-            <w:r>
-              <w:rPr>
-                <w:lang w:val="en-US"/>
-              </w:rPr>
-              <w:t>0 – 65535</w:t>
-            </w:r>
-          </w:p>
-        </w:tc>
-        <w:tc>
-          <w:tcPr>
-            <w:tcW w:w="2971" w:type="dxa"/>
-          </w:tcPr>
-          <w:p>
-            <w:pPr>
-              <w:rPr>
-                <w:lang w:val="en-US"/>
-              </w:rPr>
-            </w:pPr>
-            <w:r>
-              <w:rPr>
-                <w:lang w:val="en-US"/>
-              </w:rPr>
-              <w:t>VQ Vector dimension Z</w:t>
-            </w:r>
-          </w:p>
-        </w:tc>
-      </w:tr>
-      <w:tr>
-        <w:tc>
-          <w:tcPr>
-            <w:tcW w:w="1129" w:type="dxa"/>
-          </w:tcPr>
-          <w:p>
-            <w:pPr>
-              <w:rPr>
-                <w:lang w:val="en-US"/>
-              </w:rPr>
-            </w:pPr>
-            <w:r>
-              <w:rPr>
-                <w:lang w:val="en-US"/>
-              </w:rPr>
-              <w:t>23</w:t>
-            </w:r>
-          </w:p>
-        </w:tc>
-        <w:tc>
-          <w:tcPr>
-            <w:tcW w:w="1418" w:type="dxa"/>
-          </w:tcPr>
-          <w:p>
-            <w:pPr>
-              <w:rPr>
-                <w:lang w:val="en-US"/>
-              </w:rPr>
-            </w:pPr>
-            <w:r>
-              <w:rPr>
-                <w:lang w:val="en-US"/>
-              </w:rPr>
-              <w:t>4 * Z Size</w:t>
-            </w:r>
-          </w:p>
-        </w:tc>
-        <w:tc>
-          <w:tcPr>
-            <w:tcW w:w="1276" w:type="dxa"/>
-          </w:tcPr>
-          <w:p>
-            <w:pPr>
-              <w:rPr>
-                <w:lang w:val="en-US"/>
-              </w:rPr>
-            </w:pPr>
-            <w:r>
-              <w:rPr>
-                <w:lang w:val="en-US"/>
-              </w:rPr>
-              <w:t>UInt32</w:t>
-            </w:r>
-          </w:p>
-        </w:tc>
-        <w:tc>
-          <w:tcPr>
-            <w:tcW w:w="2268" w:type="dxa"/>
-          </w:tcPr>
-          <w:p>
-            <w:pPr>
-              <w:rPr>
-                <w:lang w:val="en-US"/>
-              </w:rPr>
-            </w:pPr>
-          </w:p>
-        </w:tc>
-        <w:tc>
-          <w:tcPr>
-            <w:tcW w:w="2971" w:type="dxa"/>
-          </w:tcPr>
-          <w:p>
-            <w:pPr>
-              <w:rPr>
-                <w:lang w:val="en-US"/>
-              </w:rPr>
-            </w:pPr>
-            <w:r>
-              <w:rPr>
-                <w:lang w:val="en-US"/>
-              </w:rPr>
-              <w:t>Plane data sizes</w:t>
-            </w:r>
-          </w:p>
-        </w:tc>
-      </w:tr>
-      <w:tr>
-        <w:tc>
-          <w:tcPr>
-            <w:tcW w:w="1129" w:type="dxa"/>
-          </w:tcPr>
-          <w:p>
-            <w:pPr>
-              <w:rPr>
-                <w:lang w:val="en-US"/>
-              </w:rPr>
-            </w:pPr>
-            <w:r>
-              <w:rPr>
-                <w:lang w:val="en-US"/>
-              </w:rPr>
-              <w:t>23</w:t>
-            </w:r>
-            <w:r>
-              <w:rPr>
-                <w:lang w:val="en-US"/>
-              </w:rPr>
-              <w:t xml:space="preserve"> + </w:t>
-            </w:r>
-            <w:r>
-              <w:rPr>
-                <w:lang w:val="en-US"/>
-              </w:rPr>
-              <w:br/>
-              <w:t>(</w:t>
-            </w:r>
-            <w:r>
-              <w:rPr>
-                <w:lang w:val="en-US"/>
-              </w:rPr>
-              <w:t>4 * ZSize</w:t>
-            </w:r>
-            <w:r>
-              <w:rPr>
-                <w:lang w:val="en-US"/>
-              </w:rPr>
-              <w:t>)</w:t>
-            </w:r>
-          </w:p>
-        </w:tc>
-        <w:tc>
-          <w:tcPr>
-            <w:tcW w:w="1418" w:type="dxa"/>
-          </w:tcPr>
-          <w:p>
-            <w:pPr>
-              <w:rPr>
-                <w:lang w:val="en-US"/>
-              </w:rPr>
-            </w:pPr>
-          </w:p>
-        </w:tc>
-        <w:tc>
-          <w:tcPr>
-            <w:tcW w:w="1276" w:type="dxa"/>
-          </w:tcPr>
-          <w:p>
-            <w:pPr>
-              <w:rPr>
-                <w:lang w:val="en-US"/>
-              </w:rPr>
-            </w:pPr>
-            <w:r>
-              <w:rPr>
-                <w:lang w:val="en-US"/>
-              </w:rPr>
-              <w:t>BYTES</w:t>
-            </w:r>
-          </w:p>
-        </w:tc>
-        <w:tc>
-          <w:tcPr>
-            <w:tcW w:w="2268" w:type="dxa"/>
-          </w:tcPr>
-          <w:p>
-            <w:pPr>
-              <w:rPr>
-                <w:lang w:val="en-US"/>
-              </w:rPr>
-            </w:pPr>
-          </w:p>
-        </w:tc>
-        <w:tc>
-          <w:tcPr>
-            <w:tcW w:w="2971" w:type="dxa"/>
-          </w:tcPr>
-          <w:p>
-            <w:pPr>
-              <w:rPr>
-                <w:lang w:val="en-US"/>
-              </w:rPr>
-            </w:pPr>
-            <w:r>
-              <w:rPr>
-                <w:lang w:val="en-US"/>
-              </w:rPr>
-              <w:t>DATA</w:t>
-            </w:r>
-          </w:p>
-          <w:p>
-            <w:pPr>
-              <w:rPr>
-                <w:lang w:val="en-US"/>
-              </w:rPr>
-            </w:pPr>
-            <w:r>
-              <w:rPr>
-                <w:lang w:val="en-US"/>
-              </w:rPr>
-              <w:t>If one codebook for all, then there is codebook and then indices for all planes.</w:t>
-            </w:r>
-          </w:p>
-          <w:p>
-            <w:pPr>
-              <w:rPr>
-                <w:lang w:val="en-US"/>
-              </w:rPr>
-            </w:pPr>
-            <w:r>
-              <w:rPr>
-                <w:lang w:val="en-US"/>
-              </w:rPr>
-              <w:t>Otherwise there is always codebook followed by the plane indicis followed by another plane codebook.</w:t>
+            <w:r>
+              <w:rPr>
+                <w:lang w:val="en-US"/>
+              </w:rPr>
+              <w:t>r Huffman.</w:t>
             </w:r>
           </w:p>
         </w:tc>
@@ -2126,7 +3218,7 @@
 </file>
 
 <file path=customXml/itemProps1.xml><?xml version="1.0" encoding="utf-8"?>
-<ds:datastoreItem xmlns:ds="http://schemas.openxmlformats.org/officeDocument/2006/customXml" ds:itemID="{E2097320-4769-4E5A-A616-7FE1CD247377}">
+<ds:datastoreItem xmlns:ds="http://schemas.openxmlformats.org/officeDocument/2006/customXml" ds:itemID="{73D6AD0E-99E9-4494-AED9-9DC0D8869921}">
   <ds:schemaRefs>
     <ds:schemaRef ds:uri="http://schemas.openxmlformats.org/officeDocument/2006/bibliography"/>
   </ds:schemaRefs>

</xml_diff>